<commit_message>
Update tổng hợp: FRA quá trình đặt vé khách hàng
</commit_message>
<xml_diff>
--- a/Team01/[FRA][Tomorrow][Quản lý quá trình đặt vé của khách hàng][1].docx
+++ b/Team01/[FRA][Tomorrow][Quản lý quá trình đặt vé của khách hàng][1].docx
@@ -485,7 +485,10 @@
                   <w:pStyle w:val="MyTable1"/>
                 </w:pPr>
                 <w:r>
-                  <w:t xml:space="preserve">[SRS] [Tên nhóm] </w:t>
+                  <w:t>[SRS] [Tomorrow</w:t>
+                </w:r>
+                <w:r>
+                  <w:t xml:space="preserve">] </w:t>
                 </w:r>
                 <w:r>
                   <w:t>Quản lý khách sạn</w:t>
@@ -649,7 +652,10 @@
                   <w:pStyle w:val="MyTable1"/>
                 </w:pPr>
                 <w:r>
-                  <w:t>FR-01</w:t>
+                  <w:t>FR-0</w:t>
+                </w:r>
+                <w:r>
+                  <w:t>1</w:t>
                 </w:r>
               </w:p>
             </w:tc>
@@ -749,14 +755,120 @@
     </w:p>
     <w:p>
       <w:pPr>
+        <w:pStyle w:val="TuStyle-Title1"/>
+        <w:numPr>
+          <w:ilvl w:val="0"/>
+          <w:numId w:val="0"/>
+        </w:numPr>
+        <w:ind w:left="720"/>
+      </w:pPr>
+    </w:p>
+    <w:p>
+      <w:pPr>
         <w:pStyle w:val="TuNormal"/>
+        <w:numPr>
+          <w:ilvl w:val="2"/>
+          <w:numId w:val="17"/>
+        </w:numPr>
       </w:pPr>
       <w:r>
-        <w:t xml:space="preserve">Sơ đồ use case </w:t>
+        <w:t>Sơ đồ use case</w:t>
       </w:r>
       <w:r>
-        <w:t>chức năng hủy vé</w:t>
+        <w:t xml:space="preserve"> tổng quát</w:t>
       </w:r>
+    </w:p>
+    <w:p>
+      <w:pPr>
+        <w:pStyle w:val="TuNormal"/>
+        <w:numPr>
+          <w:ilvl w:val="0"/>
+          <w:numId w:val="0"/>
+        </w:numPr>
+        <w:ind w:left="2016"/>
+      </w:pPr>
+      <w:r>
+        <w:rPr>
+          <w:noProof/>
+        </w:rPr>
+        <w:drawing>
+          <wp:inline distT="0" distB="0" distL="0" distR="0" wp14:anchorId="6F0AAE04" wp14:editId="07C2D009">
+            <wp:extent cx="4231005" cy="2786380"/>
+            <wp:effectExtent l="0" t="0" r="0" b="0"/>
+            <wp:docPr id="2" name="Picture 2"/>
+            <wp:cNvGraphicFramePr>
+              <a:graphicFrameLocks xmlns:a="http://schemas.openxmlformats.org/drawingml/2006/main" noChangeAspect="1"/>
+            </wp:cNvGraphicFramePr>
+            <a:graphic xmlns:a="http://schemas.openxmlformats.org/drawingml/2006/main">
+              <a:graphicData uri="http://schemas.openxmlformats.org/drawingml/2006/picture">
+                <pic:pic xmlns:pic="http://schemas.openxmlformats.org/drawingml/2006/picture">
+                  <pic:nvPicPr>
+                    <pic:cNvPr id="0" name="Picture 2"/>
+                    <pic:cNvPicPr>
+                      <a:picLocks noChangeAspect="1" noChangeArrowheads="1"/>
+                    </pic:cNvPicPr>
+                  </pic:nvPicPr>
+                  <pic:blipFill>
+                    <a:blip r:embed="rId7">
+                      <a:extLst>
+                        <a:ext uri="{28A0092B-C50C-407E-A947-70E740481C1C}">
+                          <a14:useLocalDpi xmlns:a14="http://schemas.microsoft.com/office/drawing/2010/main" val="0"/>
+                        </a:ext>
+                      </a:extLst>
+                    </a:blip>
+                    <a:srcRect/>
+                    <a:stretch>
+                      <a:fillRect/>
+                    </a:stretch>
+                  </pic:blipFill>
+                  <pic:spPr bwMode="auto">
+                    <a:xfrm>
+                      <a:off x="0" y="0"/>
+                      <a:ext cx="4231005" cy="2786380"/>
+                    </a:xfrm>
+                    <a:prstGeom prst="rect">
+                      <a:avLst/>
+                    </a:prstGeom>
+                    <a:noFill/>
+                  </pic:spPr>
+                </pic:pic>
+              </a:graphicData>
+            </a:graphic>
+          </wp:inline>
+        </w:drawing>
+      </w:r>
+    </w:p>
+    <w:p>
+      <w:pPr>
+        <w:pStyle w:val="TuNormal"/>
+        <w:numPr>
+          <w:ilvl w:val="0"/>
+          <w:numId w:val="0"/>
+        </w:numPr>
+        <w:ind w:left="2016"/>
+      </w:pPr>
+    </w:p>
+    <w:p>
+      <w:pPr>
+        <w:pStyle w:val="TuNormal"/>
+        <w:numPr>
+          <w:ilvl w:val="2"/>
+          <w:numId w:val="17"/>
+        </w:numPr>
+      </w:pPr>
+      <w:r>
+        <w:t>Sơ đồ use case chức năng đặt vé – hủy vé</w:t>
+      </w:r>
+    </w:p>
+    <w:p>
+      <w:pPr>
+        <w:pStyle w:val="TuNormal"/>
+        <w:numPr>
+          <w:ilvl w:val="0"/>
+          <w:numId w:val="0"/>
+        </w:numPr>
+        <w:ind w:left="2016"/>
+      </w:pPr>
     </w:p>
     <w:p>
       <w:pPr>
@@ -789,7 +901,7 @@
                     </pic:cNvPicPr>
                   </pic:nvPicPr>
                   <pic:blipFill>
-                    <a:blip r:embed="rId7">
+                    <a:blip r:embed="rId8">
                       <a:extLst>
                         <a:ext uri="{28A0092B-C50C-407E-A947-70E740481C1C}">
                           <a14:useLocalDpi xmlns:a14="http://schemas.microsoft.com/office/drawing/2010/main" val="0"/>
@@ -828,13 +940,11 @@
         <w:jc w:val="left"/>
       </w:pPr>
       <w:r>
-        <w:t xml:space="preserve">Hình </w:t>
+        <w:lastRenderedPageBreak/>
+        <w:t xml:space="preserve">Hình 1. Mô hình use case </w:t>
       </w:r>
       <w:r>
-        <w:t>1</w:t>
-      </w:r>
-      <w:r>
-        <w:t xml:space="preserve">. Mô hình use case </w:t>
+        <w:t xml:space="preserve">chức năng </w:t>
       </w:r>
       <w:r>
         <w:t>Đặt vé</w:t>
@@ -871,7 +981,7 @@
                     </pic:cNvPicPr>
                   </pic:nvPicPr>
                   <pic:blipFill>
-                    <a:blip r:embed="rId8">
+                    <a:blip r:embed="rId9">
                       <a:extLst>
                         <a:ext uri="{28A0092B-C50C-407E-A947-70E740481C1C}">
                           <a14:useLocalDpi xmlns:a14="http://schemas.microsoft.com/office/drawing/2010/main" val="0"/>
@@ -910,32 +1020,16 @@
         <w:jc w:val="left"/>
       </w:pPr>
       <w:r>
-        <w:t>Hình</w:t>
+        <w:t xml:space="preserve">Hình </w:t>
       </w:r>
-      <w:r>
-        <w:t xml:space="preserve"> </w:t>
-      </w:r>
-      <w:r>
-        <w:fldChar w:fldCharType="begin"/>
-      </w:r>
-      <w:r>
-        <w:instrText xml:space="preserve"> SEQ Hình_ \* ARABIC </w:instrText>
-      </w:r>
-      <w:r>
-        <w:fldChar w:fldCharType="separate"/>
-      </w:r>
-      <w:r>
-        <w:rPr>
-          <w:noProof/>
-        </w:rPr>
-        <w:t>2</w:t>
-      </w:r>
-      <w:r>
-        <w:rPr>
-          <w:noProof/>
-        </w:rPr>
-        <w:fldChar w:fldCharType="end"/>
-      </w:r>
+      <w:fldSimple w:instr=" SEQ Hình_ \* ARABIC ">
+        <w:r>
+          <w:rPr>
+            <w:noProof/>
+          </w:rPr>
+          <w:t>2</w:t>
+        </w:r>
+      </w:fldSimple>
       <w:r>
         <w:rPr>
           <w:noProof/>
@@ -943,10 +1037,13 @@
         <w:t>.</w:t>
       </w:r>
       <w:r>
-        <w:t xml:space="preserve"> Mô hình use case </w:t>
+        <w:t xml:space="preserve"> Mô hình use case</w:t>
       </w:r>
       <w:r>
-        <w:t>Hủy vé</w:t>
+        <w:t xml:space="preserve"> chức năng</w:t>
+      </w:r>
+      <w:r>
+        <w:t xml:space="preserve"> Hủy vé</w:t>
       </w:r>
     </w:p>
     <w:p>
@@ -1066,6 +1163,15 @@
               <w:t>1</w:t>
             </w:r>
             <w:r>
+              <w:t>.</w:t>
+            </w:r>
+            <w:r>
+              <w:t>2</w:t>
+            </w:r>
+            <w:r>
+              <w:t>.1.1</w:t>
+            </w:r>
+            <w:r>
               <w:t>]</w:t>
             </w:r>
           </w:p>
@@ -1180,10 +1286,7 @@
               <w:t xml:space="preserve">UC bắt đầu </w:t>
             </w:r>
             <w:r>
-              <w:t xml:space="preserve">khi nhân viên </w:t>
-            </w:r>
-            <w:r>
-              <w:t>nhận</w:t>
+              <w:t>khi nhân viên nhận</w:t>
             </w:r>
             <w:r>
               <w:t xml:space="preserve"> thông tin khách hàng cho</w:t>
@@ -1248,13 +1351,7 @@
               <w:rPr>
                 <w:b w:val="0"/>
               </w:rPr>
-              <w:t xml:space="preserve">viên </w:t>
-            </w:r>
-            <w:r>
-              <w:rPr>
-                <w:b w:val="0"/>
-              </w:rPr>
-              <w:t xml:space="preserve">nhận </w:t>
+              <w:t xml:space="preserve">viên nhận </w:t>
             </w:r>
             <w:r>
               <w:rPr>
@@ -1279,13 +1376,7 @@
               <w:rPr>
                 <w:b w:val="0"/>
               </w:rPr>
-              <w:t xml:space="preserve">2. </w:t>
-            </w:r>
-            <w:r>
-              <w:rPr>
-                <w:b w:val="0"/>
-              </w:rPr>
-              <w:t xml:space="preserve">Nhân viên </w:t>
+              <w:t xml:space="preserve">2. Nhân viên </w:t>
             </w:r>
             <w:r>
               <w:rPr>
@@ -1450,15 +1541,43 @@
       <w:pPr>
         <w:pStyle w:val="TuNormal"/>
         <w:numPr>
+          <w:ilvl w:val="0"/>
+          <w:numId w:val="0"/>
+        </w:numPr>
+        <w:ind w:left="2016"/>
+      </w:pPr>
+    </w:p>
+    <w:p>
+      <w:pPr>
+        <w:pStyle w:val="TuNormal"/>
+        <w:numPr>
+          <w:ilvl w:val="0"/>
+          <w:numId w:val="0"/>
+        </w:numPr>
+        <w:ind w:left="2016"/>
+      </w:pPr>
+    </w:p>
+    <w:p>
+      <w:pPr>
+        <w:pStyle w:val="TuNormal"/>
+        <w:numPr>
+          <w:ilvl w:val="0"/>
+          <w:numId w:val="0"/>
+        </w:numPr>
+        <w:ind w:left="1440"/>
+      </w:pPr>
+    </w:p>
+    <w:p>
+      <w:pPr>
+        <w:pStyle w:val="TuNormal"/>
+        <w:numPr>
           <w:ilvl w:val="2"/>
           <w:numId w:val="17"/>
         </w:numPr>
       </w:pPr>
       <w:r>
-        <w:t xml:space="preserve">Use case </w:t>
-      </w:r>
-      <w:r>
-        <w:t>Đăng nhập</w:t>
+        <w:lastRenderedPageBreak/>
+        <w:t>Use case Đăng nhập</w:t>
       </w:r>
     </w:p>
     <w:tbl>
@@ -1545,7 +1664,13 @@
               <w:t>[FRA][UCCN][</w:t>
             </w:r>
             <w:r>
+              <w:t xml:space="preserve"> 1.</w:t>
+            </w:r>
+            <w:r>
               <w:t>2</w:t>
+            </w:r>
+            <w:r>
+              <w:t>.1.2</w:t>
             </w:r>
             <w:r>
               <w:t>]</w:t>
@@ -1665,7 +1790,16 @@
               <w:t>khi nhân viên</w:t>
             </w:r>
             <w:r>
-              <w:t xml:space="preserve"> hoặc khách hàng cần tương tác với website</w:t>
+              <w:t xml:space="preserve"> cần quản lý website</w:t>
+            </w:r>
+            <w:r>
+              <w:t xml:space="preserve"> hoặc khách hàng cần</w:t>
+            </w:r>
+            <w:r>
+              <w:t xml:space="preserve"> đặt vé</w:t>
+            </w:r>
+            <w:r>
+              <w:t xml:space="preserve"> </w:t>
             </w:r>
           </w:p>
         </w:tc>
@@ -1721,13 +1855,7 @@
               <w:rPr>
                 <w:b w:val="0"/>
               </w:rPr>
-              <w:t xml:space="preserve">viên </w:t>
-            </w:r>
-            <w:r>
-              <w:rPr>
-                <w:b w:val="0"/>
-              </w:rPr>
-              <w:t>hoặc khách hàng nhập thông tin đăng nhập như username, password</w:t>
+              <w:t>viên hoặc khách hàng nhập thông tin đăng nhập như username, password</w:t>
             </w:r>
           </w:p>
           <w:p>
@@ -1742,6 +1870,12 @@
                 <w:b w:val="0"/>
               </w:rPr>
             </w:pPr>
+            <w:r>
+              <w:rPr>
+                <w:b w:val="0"/>
+              </w:rPr>
+              <w:t>2. Khách hàng hoặc nhân viên xác nhận đăng nhập</w:t>
+            </w:r>
           </w:p>
         </w:tc>
       </w:tr>
@@ -1769,8 +1903,6 @@
             <w:pPr>
               <w:pStyle w:val="MyTable1"/>
               <w:cnfStyle w:val="000000000000" w:firstRow="0" w:lastRow="0" w:firstColumn="0" w:lastColumn="0" w:oddVBand="0" w:evenVBand="0" w:oddHBand="0" w:evenHBand="0" w:firstRowFirstColumn="0" w:firstRowLastColumn="0" w:lastRowFirstColumn="0" w:lastRowLastColumn="0"/>
-            </w:pPr>
-            <w:r>
               <w:rPr>
                 <w:color w:val="000000"/>
                 <w:sz w:val="28"/>
@@ -1783,7 +1915,57 @@
                   </w14:solidFill>
                 </w14:textFill>
               </w:rPr>
-              <w:t>Nếu khách hàng chưa có tài khoản đăng nhập thì thực hiện [FRA][UCCN][3]</w:t>
+            </w:pPr>
+            <w:r>
+              <w:rPr>
+                <w:color w:val="000000"/>
+                <w:sz w:val="28"/>
+                <w:szCs w:val="28"/>
+                <w14:textFill>
+                  <w14:solidFill>
+                    <w14:srgbClr w14:val="000000">
+                      <w14:lumMod w14:val="50000"/>
+                    </w14:srgbClr>
+                  </w14:solidFill>
+                </w14:textFill>
+              </w:rPr>
+              <w:t xml:space="preserve">Nếu khách hàng chưa có tài khoản đăng nhập thì thực hiện </w:t>
+            </w:r>
+            <w:r>
+              <w:rPr>
+                <w:color w:val="000000"/>
+                <w:sz w:val="28"/>
+                <w:szCs w:val="28"/>
+                <w14:textFill>
+                  <w14:solidFill>
+                    <w14:srgbClr w14:val="000000">
+                      <w14:lumMod w14:val="50000"/>
+                    </w14:srgbClr>
+                  </w14:solidFill>
+                </w14:textFill>
+              </w:rPr>
+              <w:t>use case chức năng đăng ký.</w:t>
+            </w:r>
+          </w:p>
+          <w:p>
+            <w:pPr>
+              <w:pStyle w:val="MyTable1"/>
+              <w:cnfStyle w:val="000000000000" w:firstRow="0" w:lastRow="0" w:firstColumn="0" w:lastColumn="0" w:oddVBand="0" w:evenVBand="0" w:oddHBand="0" w:evenHBand="0" w:firstRowFirstColumn="0" w:firstRowLastColumn="0" w:lastRowFirstColumn="0" w:lastRowLastColumn="0"/>
+            </w:pPr>
+            <w:r>
+              <w:rPr>
+                <w:color w:val="000000"/>
+                <w:sz w:val="28"/>
+                <w:szCs w:val="28"/>
+                <w14:textFill>
+                  <w14:solidFill>
+                    <w14:srgbClr w14:val="000000">
+                      <w14:lumMod w14:val="50000"/>
+                    </w14:srgbClr>
+                  </w14:solidFill>
+                </w14:textFill>
+              </w:rPr>
+              <w:t>Nếu thông tin đăng nhập không chính xác thì đăng nhập lại</w:t>
             </w:r>
           </w:p>
         </w:tc>
@@ -1798,10 +1980,7 @@
         </w:numPr>
       </w:pPr>
       <w:r>
-        <w:t xml:space="preserve">Use case </w:t>
-      </w:r>
-      <w:r>
-        <w:t>Đăng ký</w:t>
+        <w:t>Use case Đăng ký</w:t>
       </w:r>
     </w:p>
     <w:tbl>
@@ -1812,9 +1991,9 @@
         <w:tblLook w:val="04A0" w:firstRow="1" w:lastRow="0" w:firstColumn="1" w:lastColumn="0" w:noHBand="0" w:noVBand="1"/>
       </w:tblPr>
       <w:tblGrid>
-        <w:gridCol w:w="1867"/>
-        <w:gridCol w:w="4703"/>
-        <w:gridCol w:w="2587"/>
+        <w:gridCol w:w="1858"/>
+        <w:gridCol w:w="4669"/>
+        <w:gridCol w:w="2630"/>
       </w:tblGrid>
       <w:tr>
         <w:trPr>
@@ -1888,6 +2067,15 @@
               <w:t>[FRA][UCCN][</w:t>
             </w:r>
             <w:r>
+              <w:t xml:space="preserve"> 1.</w:t>
+            </w:r>
+            <w:r>
+              <w:t>2</w:t>
+            </w:r>
+            <w:r>
+              <w:t>.1.</w:t>
+            </w:r>
+            <w:r>
               <w:t>3</w:t>
             </w:r>
             <w:r>
@@ -1956,16 +2144,25 @@
               <w:cnfStyle w:val="000000100000" w:firstRow="0" w:lastRow="0" w:firstColumn="0" w:lastColumn="0" w:oddVBand="0" w:evenVBand="0" w:oddHBand="1" w:evenHBand="0" w:firstRowFirstColumn="0" w:firstRowLastColumn="0" w:lastRowFirstColumn="0" w:lastRowLastColumn="0"/>
             </w:pPr>
             <w:r>
-              <w:t>Tham chiếu: [1]</w:t>
-            </w:r>
-            <w:r>
-              <w:t xml:space="preserve"> [HT</w:t>
+              <w:t>Tham chiế</w:t>
+            </w:r>
+            <w:r>
+              <w:t>u: [KS-1</w:t>
+            </w:r>
+            <w:r>
+              <w:t>]</w:t>
+            </w:r>
+            <w:r>
+              <w:t xml:space="preserve"> </w:t>
+            </w:r>
+            <w:r>
+              <w:t>[BRS][HT</w:t>
             </w:r>
             <w:r>
               <w:t>UC</w:t>
             </w:r>
             <w:r>
-              <w:t>NV-1]</w:t>
+              <w:t>NV][1.2.1]</w:t>
             </w:r>
           </w:p>
         </w:tc>
@@ -2049,13 +2246,7 @@
               <w:rPr>
                 <w:b w:val="0"/>
               </w:rPr>
-              <w:t xml:space="preserve">1. </w:t>
-            </w:r>
-            <w:r>
-              <w:rPr>
-                <w:b w:val="0"/>
-              </w:rPr>
-              <w:t>Khách hàng</w:t>
+              <w:t>1. Khách hàng</w:t>
             </w:r>
             <w:r>
               <w:rPr>
@@ -2195,15 +2386,22 @@
       <w:pPr>
         <w:pStyle w:val="TuNormal"/>
         <w:numPr>
+          <w:ilvl w:val="0"/>
+          <w:numId w:val="0"/>
+        </w:numPr>
+        <w:ind w:left="2016"/>
+      </w:pPr>
+    </w:p>
+    <w:p>
+      <w:pPr>
+        <w:pStyle w:val="TuNormal"/>
+        <w:numPr>
           <w:ilvl w:val="2"/>
           <w:numId w:val="27"/>
         </w:numPr>
       </w:pPr>
       <w:r>
-        <w:t xml:space="preserve">Use case </w:t>
-      </w:r>
-      <w:r>
-        <w:t>Tra cứu chuyến xe</w:t>
+        <w:t>Use case Tra cứu chuyến xe</w:t>
       </w:r>
     </w:p>
     <w:tbl>
@@ -2214,9 +2412,9 @@
         <w:tblLook w:val="04A0" w:firstRow="1" w:lastRow="0" w:firstColumn="1" w:lastColumn="0" w:noHBand="0" w:noVBand="1"/>
       </w:tblPr>
       <w:tblGrid>
-        <w:gridCol w:w="1867"/>
-        <w:gridCol w:w="4703"/>
-        <w:gridCol w:w="2587"/>
+        <w:gridCol w:w="1857"/>
+        <w:gridCol w:w="4670"/>
+        <w:gridCol w:w="2630"/>
       </w:tblGrid>
       <w:tr>
         <w:trPr>
@@ -2290,6 +2488,19 @@
               <w:t>[FRA][UCCN][</w:t>
             </w:r>
             <w:r>
+              <w:t xml:space="preserve"> </w:t>
+            </w:r>
+            <w:r>
+              <w:lastRenderedPageBreak/>
+              <w:t>1.</w:t>
+            </w:r>
+            <w:r>
+              <w:t>2</w:t>
+            </w:r>
+            <w:r>
+              <w:t>.1.</w:t>
+            </w:r>
+            <w:r>
               <w:t>4</w:t>
             </w:r>
             <w:r>
@@ -2358,16 +2569,22 @@
               <w:cnfStyle w:val="000000100000" w:firstRow="0" w:lastRow="0" w:firstColumn="0" w:lastColumn="0" w:oddVBand="0" w:evenVBand="0" w:oddHBand="1" w:evenHBand="0" w:firstRowFirstColumn="0" w:firstRowLastColumn="0" w:lastRowFirstColumn="0" w:lastRowLastColumn="0"/>
             </w:pPr>
             <w:r>
-              <w:t>Tham chiếu: [1]</w:t>
-            </w:r>
-            <w:r>
-              <w:t xml:space="preserve"> [HT</w:t>
+              <w:t xml:space="preserve">Tham chiếu: </w:t>
+            </w:r>
+            <w:r>
+              <w:t>[KS-1</w:t>
+            </w:r>
+            <w:r>
+              <w:t>]</w:t>
+            </w:r>
+            <w:r>
+              <w:t xml:space="preserve"> [BRS][HT</w:t>
             </w:r>
             <w:r>
               <w:t>UC</w:t>
             </w:r>
             <w:r>
-              <w:t>NV-1]</w:t>
+              <w:t>NV][1.2.1]</w:t>
             </w:r>
           </w:p>
         </w:tc>
@@ -2503,13 +2720,7 @@
               <w:rPr>
                 <w:b w:val="0"/>
               </w:rPr>
-              <w:t>Nhân viên hoặc khách hàng</w:t>
-            </w:r>
-            <w:r>
-              <w:rPr>
-                <w:b w:val="0"/>
-              </w:rPr>
-              <w:t xml:space="preserve"> xem kết quả trả về </w:t>
+              <w:t xml:space="preserve">Nhân viên hoặc khách hàng xem kết quả trả về </w:t>
             </w:r>
           </w:p>
           <w:p>
@@ -2575,15 +2786,22 @@
       <w:pPr>
         <w:pStyle w:val="TuNormal"/>
         <w:numPr>
+          <w:ilvl w:val="0"/>
+          <w:numId w:val="0"/>
+        </w:numPr>
+        <w:ind w:left="2016"/>
+      </w:pPr>
+    </w:p>
+    <w:p>
+      <w:pPr>
+        <w:pStyle w:val="TuNormal"/>
+        <w:numPr>
           <w:ilvl w:val="2"/>
           <w:numId w:val="27"/>
         </w:numPr>
       </w:pPr>
       <w:r>
-        <w:t xml:space="preserve">Use case </w:t>
-      </w:r>
-      <w:r>
-        <w:t>Thêm đặt vé</w:t>
+        <w:t>Use case Thêm đặt vé</w:t>
       </w:r>
     </w:p>
     <w:tbl>
@@ -2594,9 +2812,9 @@
         <w:tblLook w:val="04A0" w:firstRow="1" w:lastRow="0" w:firstColumn="1" w:lastColumn="0" w:noHBand="0" w:noVBand="1"/>
       </w:tblPr>
       <w:tblGrid>
-        <w:gridCol w:w="1867"/>
-        <w:gridCol w:w="4703"/>
-        <w:gridCol w:w="2587"/>
+        <w:gridCol w:w="1857"/>
+        <w:gridCol w:w="4670"/>
+        <w:gridCol w:w="2630"/>
       </w:tblGrid>
       <w:tr>
         <w:trPr>
@@ -2670,6 +2888,15 @@
               <w:t>[FRA][UCCN][</w:t>
             </w:r>
             <w:r>
+              <w:t xml:space="preserve"> 1.</w:t>
+            </w:r>
+            <w:r>
+              <w:t>2</w:t>
+            </w:r>
+            <w:r>
+              <w:t>.1.</w:t>
+            </w:r>
+            <w:r>
               <w:t>5</w:t>
             </w:r>
             <w:r>
@@ -2738,16 +2965,22 @@
               <w:cnfStyle w:val="000000100000" w:firstRow="0" w:lastRow="0" w:firstColumn="0" w:lastColumn="0" w:oddVBand="0" w:evenVBand="0" w:oddHBand="1" w:evenHBand="0" w:firstRowFirstColumn="0" w:firstRowLastColumn="0" w:lastRowFirstColumn="0" w:lastRowLastColumn="0"/>
             </w:pPr>
             <w:r>
-              <w:t>Tham chiếu: [1]</w:t>
-            </w:r>
-            <w:r>
-              <w:t xml:space="preserve"> [HT</w:t>
+              <w:t xml:space="preserve">Tham chiếu: </w:t>
+            </w:r>
+            <w:r>
+              <w:t>[KS-1</w:t>
+            </w:r>
+            <w:r>
+              <w:t>]</w:t>
+            </w:r>
+            <w:r>
+              <w:t xml:space="preserve"> [BRS][HT</w:t>
             </w:r>
             <w:r>
               <w:t>UC</w:t>
             </w:r>
             <w:r>
-              <w:t>NV-1]</w:t>
+              <w:t>NV][1.2.1]</w:t>
             </w:r>
           </w:p>
         </w:tc>
@@ -2809,7 +3042,6 @@
               <w:pStyle w:val="MyTable1"/>
             </w:pPr>
             <w:r>
-              <w:lastRenderedPageBreak/>
               <w:t>Dòng cơ bản</w:t>
             </w:r>
           </w:p>
@@ -2947,15 +3179,22 @@
       <w:pPr>
         <w:pStyle w:val="TuNormal"/>
         <w:numPr>
+          <w:ilvl w:val="0"/>
+          <w:numId w:val="0"/>
+        </w:numPr>
+        <w:ind w:left="2016"/>
+      </w:pPr>
+    </w:p>
+    <w:p>
+      <w:pPr>
+        <w:pStyle w:val="TuNormal"/>
+        <w:numPr>
           <w:ilvl w:val="2"/>
           <w:numId w:val="27"/>
         </w:numPr>
       </w:pPr>
       <w:r>
-        <w:t xml:space="preserve">Use case </w:t>
-      </w:r>
-      <w:r>
-        <w:t>Thêm chuyến xe</w:t>
+        <w:t>Use case Thêm chuyến xe</w:t>
       </w:r>
     </w:p>
     <w:tbl>
@@ -2966,9 +3205,9 @@
         <w:tblLook w:val="04A0" w:firstRow="1" w:lastRow="0" w:firstColumn="1" w:lastColumn="0" w:noHBand="0" w:noVBand="1"/>
       </w:tblPr>
       <w:tblGrid>
-        <w:gridCol w:w="1867"/>
-        <w:gridCol w:w="4703"/>
-        <w:gridCol w:w="2587"/>
+        <w:gridCol w:w="1857"/>
+        <w:gridCol w:w="4670"/>
+        <w:gridCol w:w="2630"/>
       </w:tblGrid>
       <w:tr>
         <w:trPr>
@@ -3042,6 +3281,15 @@
               <w:t>[FRA][UCCN][</w:t>
             </w:r>
             <w:r>
+              <w:t xml:space="preserve"> 1.</w:t>
+            </w:r>
+            <w:r>
+              <w:t>2</w:t>
+            </w:r>
+            <w:r>
+              <w:t>.1.</w:t>
+            </w:r>
+            <w:r>
               <w:t>6</w:t>
             </w:r>
             <w:r>
@@ -3110,16 +3358,26 @@
               <w:cnfStyle w:val="000000100000" w:firstRow="0" w:lastRow="0" w:firstColumn="0" w:lastColumn="0" w:oddVBand="0" w:evenVBand="0" w:oddHBand="1" w:evenHBand="0" w:firstRowFirstColumn="0" w:firstRowLastColumn="0" w:lastRowFirstColumn="0" w:lastRowLastColumn="0"/>
             </w:pPr>
             <w:r>
-              <w:t>Tham chiếu: [1]</w:t>
-            </w:r>
-            <w:r>
-              <w:t xml:space="preserve"> [HT</w:t>
+              <w:t xml:space="preserve">Tham chiếu: </w:t>
+            </w:r>
+            <w:r>
+              <w:t>[KS-1</w:t>
+            </w:r>
+            <w:r>
+              <w:t>]</w:t>
+            </w:r>
+            <w:r>
+              <w:t xml:space="preserve"> </w:t>
+            </w:r>
+            <w:r>
+              <w:lastRenderedPageBreak/>
+              <w:t>[BRS][HT</w:t>
             </w:r>
             <w:r>
               <w:t>UC</w:t>
             </w:r>
             <w:r>
-              <w:t>NV-1]</w:t>
+              <w:t>NV][1.2.1]</w:t>
             </w:r>
           </w:p>
         </w:tc>
@@ -3138,6 +3396,7 @@
               <w:pStyle w:val="MyTable1"/>
             </w:pPr>
             <w:r>
+              <w:lastRenderedPageBreak/>
               <w:t>Mô tả</w:t>
             </w:r>
           </w:p>
@@ -3218,7 +3477,13 @@
               <w:rPr>
                 <w:b w:val="0"/>
               </w:rPr>
-              <w:t>nhận thông tin chuyến xe cho đặt vé của khách hàng</w:t>
+              <w:t xml:space="preserve">nhận thông tin </w:t>
+            </w:r>
+            <w:r>
+              <w:rPr>
+                <w:b w:val="0"/>
+              </w:rPr>
+              <w:t>của khách hàng về chuyến xe cần đặt vé</w:t>
             </w:r>
           </w:p>
           <w:p>
@@ -3296,6 +3561,16 @@
         </w:tc>
       </w:tr>
     </w:tbl>
+    <w:p>
+      <w:pPr>
+        <w:pStyle w:val="TuNormal"/>
+        <w:numPr>
+          <w:ilvl w:val="0"/>
+          <w:numId w:val="0"/>
+        </w:numPr>
+        <w:ind w:left="1296" w:hanging="576"/>
+      </w:pPr>
+    </w:p>
     <w:p>
       <w:pPr>
         <w:pStyle w:val="TuNormal"/>
@@ -3318,10 +3593,7 @@
         <w:tab/>
       </w:r>
       <w:r>
-        <w:t xml:space="preserve">Use case </w:t>
-      </w:r>
-      <w:r>
-        <w:t>Nhắc nhở khách hàng trước khi xe chạy</w:t>
+        <w:t>Use case Nhắc nhở khách hàng trước khi xe chạy</w:t>
       </w:r>
     </w:p>
     <w:tbl>
@@ -3332,9 +3604,9 @@
         <w:tblLook w:val="04A0" w:firstRow="1" w:lastRow="0" w:firstColumn="1" w:lastColumn="0" w:noHBand="0" w:noVBand="1"/>
       </w:tblPr>
       <w:tblGrid>
-        <w:gridCol w:w="1867"/>
-        <w:gridCol w:w="4703"/>
-        <w:gridCol w:w="2587"/>
+        <w:gridCol w:w="1857"/>
+        <w:gridCol w:w="4670"/>
+        <w:gridCol w:w="2630"/>
       </w:tblGrid>
       <w:tr>
         <w:trPr>
@@ -3408,6 +3680,15 @@
               <w:t>[FRA][UCCN][</w:t>
             </w:r>
             <w:r>
+              <w:t xml:space="preserve"> 1.</w:t>
+            </w:r>
+            <w:r>
+              <w:t>2</w:t>
+            </w:r>
+            <w:r>
+              <w:t>.1.</w:t>
+            </w:r>
+            <w:r>
               <w:t>7</w:t>
             </w:r>
             <w:r>
@@ -3476,16 +3757,22 @@
               <w:cnfStyle w:val="000000100000" w:firstRow="0" w:lastRow="0" w:firstColumn="0" w:lastColumn="0" w:oddVBand="0" w:evenVBand="0" w:oddHBand="1" w:evenHBand="0" w:firstRowFirstColumn="0" w:firstRowLastColumn="0" w:lastRowFirstColumn="0" w:lastRowLastColumn="0"/>
             </w:pPr>
             <w:r>
-              <w:t>Tham chiếu: [1]</w:t>
-            </w:r>
-            <w:r>
-              <w:t xml:space="preserve"> [HT</w:t>
+              <w:t xml:space="preserve">Tham chiếu: </w:t>
+            </w:r>
+            <w:r>
+              <w:t>[KS-1</w:t>
+            </w:r>
+            <w:r>
+              <w:t>]</w:t>
+            </w:r>
+            <w:r>
+              <w:t xml:space="preserve"> [BRS][HT</w:t>
             </w:r>
             <w:r>
               <w:t>UC</w:t>
             </w:r>
             <w:r>
-              <w:t>NV-1]</w:t>
+              <w:t>NV][1.2.1]</w:t>
             </w:r>
           </w:p>
         </w:tc>
@@ -3646,6 +3933,16 @@
         </w:tc>
       </w:tr>
     </w:tbl>
+    <w:p>
+      <w:pPr>
+        <w:pStyle w:val="TuNormal"/>
+        <w:numPr>
+          <w:ilvl w:val="0"/>
+          <w:numId w:val="0"/>
+        </w:numPr>
+        <w:ind w:left="1296"/>
+      </w:pPr>
+    </w:p>
     <w:p>
       <w:pPr>
         <w:pStyle w:val="TuNormal"/>
@@ -3662,10 +3959,7 @@
         <w:tab/>
       </w:r>
       <w:r>
-        <w:t xml:space="preserve"> Use case </w:t>
-      </w:r>
-      <w:r>
-        <w:t>Đặt vé online</w:t>
+        <w:t xml:space="preserve"> Use case Đặt vé online</w:t>
       </w:r>
     </w:p>
     <w:tbl>
@@ -3676,9 +3970,9 @@
         <w:tblLook w:val="04A0" w:firstRow="1" w:lastRow="0" w:firstColumn="1" w:lastColumn="0" w:noHBand="0" w:noVBand="1"/>
       </w:tblPr>
       <w:tblGrid>
-        <w:gridCol w:w="1867"/>
-        <w:gridCol w:w="4703"/>
-        <w:gridCol w:w="2587"/>
+        <w:gridCol w:w="1857"/>
+        <w:gridCol w:w="4670"/>
+        <w:gridCol w:w="2630"/>
       </w:tblGrid>
       <w:tr>
         <w:trPr>
@@ -3703,7 +3997,6 @@
               <w:pStyle w:val="MyTable1"/>
             </w:pPr>
             <w:r>
-              <w:lastRenderedPageBreak/>
               <w:t>Tên Use Case</w:t>
             </w:r>
           </w:p>
@@ -3751,6 +4044,15 @@
             </w:r>
             <w:r>
               <w:t>[FRA][UCCN][</w:t>
+            </w:r>
+            <w:r>
+              <w:t xml:space="preserve"> 1.</w:t>
+            </w:r>
+            <w:r>
+              <w:t>2</w:t>
+            </w:r>
+            <w:r>
+              <w:t>.1.</w:t>
             </w:r>
             <w:r>
               <w:t>8</w:t>
@@ -3821,16 +4123,22 @@
               <w:cnfStyle w:val="000000100000" w:firstRow="0" w:lastRow="0" w:firstColumn="0" w:lastColumn="0" w:oddVBand="0" w:evenVBand="0" w:oddHBand="1" w:evenHBand="0" w:firstRowFirstColumn="0" w:firstRowLastColumn="0" w:lastRowFirstColumn="0" w:lastRowLastColumn="0"/>
             </w:pPr>
             <w:r>
-              <w:t>Tham chiếu: [1]</w:t>
-            </w:r>
-            <w:r>
-              <w:t xml:space="preserve"> [HT</w:t>
+              <w:t xml:space="preserve">Tham chiếu: </w:t>
+            </w:r>
+            <w:r>
+              <w:t>[KS-1</w:t>
+            </w:r>
+            <w:r>
+              <w:t>]</w:t>
+            </w:r>
+            <w:r>
+              <w:t xml:space="preserve"> [BRS][HT</w:t>
             </w:r>
             <w:r>
               <w:t>UC</w:t>
             </w:r>
             <w:r>
-              <w:t>NV-1]</w:t>
+              <w:t>NV][1.2.1]</w:t>
             </w:r>
           </w:p>
         </w:tc>
@@ -3948,7 +4256,25 @@
               <w:rPr>
                 <w:b w:val="0"/>
               </w:rPr>
-              <w:t>Khách hàng điền thông tin cho đặt vé</w:t>
+              <w:t>Khách hàng điền thông tin</w:t>
+            </w:r>
+            <w:r>
+              <w:rPr>
+                <w:b w:val="0"/>
+              </w:rPr>
+              <w:t xml:space="preserve"> cần thiết</w:t>
+            </w:r>
+            <w:r>
+              <w:rPr>
+                <w:b w:val="0"/>
+              </w:rPr>
+              <w:t xml:space="preserve"> cho đặt vé</w:t>
+            </w:r>
+            <w:r>
+              <w:rPr>
+                <w:b w:val="0"/>
+              </w:rPr>
+              <w:t xml:space="preserve"> vừa chọn</w:t>
             </w:r>
           </w:p>
           <w:p>
@@ -3967,6 +4293,7 @@
               <w:rPr>
                 <w:b w:val="0"/>
               </w:rPr>
+              <w:lastRenderedPageBreak/>
               <w:t>3. Khách hàng xác nhận đặt vé</w:t>
             </w:r>
           </w:p>
@@ -3983,6 +4310,7 @@
               <w:pStyle w:val="MyTable1"/>
             </w:pPr>
             <w:r>
+              <w:lastRenderedPageBreak/>
               <w:t>Dòng thay thế</w:t>
             </w:r>
           </w:p>
@@ -4022,20 +4350,11 @@
         <w:ind w:left="1296"/>
       </w:pPr>
       <w:r>
-        <w:t>3.2</w:t>
-      </w:r>
-      <w:r>
-        <w:t>. 9</w:t>
+        <w:t>3.2. 9</w:t>
       </w:r>
       <w:r>
         <w:tab/>
-        <w:t xml:space="preserve"> Use case </w:t>
-      </w:r>
-      <w:r>
-        <w:t xml:space="preserve">Thanh toán </w:t>
-      </w:r>
-      <w:r>
-        <w:t>online</w:t>
+        <w:t xml:space="preserve"> Use case Thanh toán online</w:t>
       </w:r>
     </w:p>
     <w:tbl>
@@ -4046,9 +4365,9 @@
         <w:tblLook w:val="04A0" w:firstRow="1" w:lastRow="0" w:firstColumn="1" w:lastColumn="0" w:noHBand="0" w:noVBand="1"/>
       </w:tblPr>
       <w:tblGrid>
-        <w:gridCol w:w="1867"/>
-        <w:gridCol w:w="4703"/>
-        <w:gridCol w:w="2587"/>
+        <w:gridCol w:w="1857"/>
+        <w:gridCol w:w="4670"/>
+        <w:gridCol w:w="2630"/>
       </w:tblGrid>
       <w:tr>
         <w:trPr>
@@ -4122,6 +4441,15 @@
               <w:t>[FRA][UCCN][</w:t>
             </w:r>
             <w:r>
+              <w:t xml:space="preserve"> 1.</w:t>
+            </w:r>
+            <w:r>
+              <w:t>2</w:t>
+            </w:r>
+            <w:r>
+              <w:t>.1.</w:t>
+            </w:r>
+            <w:r>
               <w:t>9</w:t>
             </w:r>
             <w:r>
@@ -4190,16 +4518,22 @@
               <w:cnfStyle w:val="000000100000" w:firstRow="0" w:lastRow="0" w:firstColumn="0" w:lastColumn="0" w:oddVBand="0" w:evenVBand="0" w:oddHBand="1" w:evenHBand="0" w:firstRowFirstColumn="0" w:firstRowLastColumn="0" w:lastRowFirstColumn="0" w:lastRowLastColumn="0"/>
             </w:pPr>
             <w:r>
-              <w:t>Tham chiếu: [1]</w:t>
-            </w:r>
-            <w:r>
-              <w:t xml:space="preserve"> [HT</w:t>
+              <w:t xml:space="preserve">Tham chiếu: </w:t>
+            </w:r>
+            <w:r>
+              <w:t>[KS-1</w:t>
+            </w:r>
+            <w:r>
+              <w:t>]</w:t>
+            </w:r>
+            <w:r>
+              <w:t xml:space="preserve"> [BRS][HT</w:t>
             </w:r>
             <w:r>
               <w:t>UC</w:t>
             </w:r>
             <w:r>
-              <w:t>NV-1]</w:t>
+              <w:t>NV][1.2.1]</w:t>
             </w:r>
           </w:p>
         </w:tc>
@@ -4239,10 +4573,7 @@
               <w:t xml:space="preserve">UC bắt đầu </w:t>
             </w:r>
             <w:r>
-              <w:t xml:space="preserve">khi khách hàng muốn </w:t>
-            </w:r>
-            <w:r>
-              <w:t>thanh toán trực tiếp cho đặt vé của mình</w:t>
+              <w:t>khi khách hàng muốn thanh toán trực tiếp cho đặt vé của mình</w:t>
             </w:r>
           </w:p>
         </w:tc>
@@ -4286,13 +4617,7 @@
               <w:rPr>
                 <w:b w:val="0"/>
               </w:rPr>
-              <w:t xml:space="preserve">1. Khách hàng </w:t>
-            </w:r>
-            <w:r>
-              <w:rPr>
-                <w:b w:val="0"/>
-              </w:rPr>
-              <w:t>chọn đặt vé cần thanh toán</w:t>
+              <w:t>1. Khách hàng chọn đặt vé cần thanh toán</w:t>
             </w:r>
           </w:p>
           <w:p>
@@ -4311,13 +4636,7 @@
               <w:rPr>
                 <w:b w:val="0"/>
               </w:rPr>
-              <w:t>2. Khách hàng điề</w:t>
-            </w:r>
-            <w:r>
-              <w:rPr>
-                <w:b w:val="0"/>
-              </w:rPr>
-              <w:t>n thông tin thanh toán trực tiếp như số thẻ, số cvv,…</w:t>
+              <w:t>2. Khách hàng điền thông tin thanh toán trực tiếp như số thẻ, số cvv,…</w:t>
             </w:r>
           </w:p>
           <w:p>
@@ -4336,13 +4655,7 @@
               <w:rPr>
                 <w:b w:val="0"/>
               </w:rPr>
-              <w:t>3. Khách hàng xác nhậ</w:t>
-            </w:r>
-            <w:r>
-              <w:rPr>
-                <w:b w:val="0"/>
-              </w:rPr>
-              <w:t>n thanh toán online</w:t>
+              <w:t>3. Khách hàng xác nhận thanh toán online</w:t>
             </w:r>
           </w:p>
         </w:tc>
@@ -4381,35 +4694,21 @@
                 <w:sz w:val="28"/>
                 <w:szCs w:val="28"/>
               </w:rPr>
-              <w:t>Nếu số tiền thanh toán trong thẻ không đủ thì hủy</w:t>
+              <w:t>Ở 3: n</w:t>
             </w:r>
             <w:r>
               <w:rPr>
                 <w:sz w:val="28"/>
                 <w:szCs w:val="28"/>
               </w:rPr>
-              <w:t xml:space="preserve"> </w:t>
+              <w:t xml:space="preserve">ếu số tiền thanh toán trong thẻ không đủ thì </w:t>
             </w:r>
             <w:r>
               <w:rPr>
                 <w:sz w:val="28"/>
                 <w:szCs w:val="28"/>
               </w:rPr>
-              <w:t>Use Case</w:t>
-            </w:r>
-            <w:r>
-              <w:rPr>
-                <w:sz w:val="28"/>
-                <w:szCs w:val="28"/>
-              </w:rPr>
-              <w:t xml:space="preserve"> </w:t>
-            </w:r>
-            <w:r>
-              <w:rPr>
-                <w:sz w:val="28"/>
-                <w:szCs w:val="28"/>
-              </w:rPr>
-              <w:t>Thanh toán online</w:t>
+              <w:t>dừng use case chức năng này hoặc thực hiện lại bước 2</w:t>
             </w:r>
           </w:p>
         </w:tc>
@@ -4461,9 +4760,9 @@
         <w:tblLook w:val="04A0" w:firstRow="1" w:lastRow="0" w:firstColumn="1" w:lastColumn="0" w:noHBand="0" w:noVBand="1"/>
       </w:tblPr>
       <w:tblGrid>
-        <w:gridCol w:w="1867"/>
-        <w:gridCol w:w="4703"/>
-        <w:gridCol w:w="2587"/>
+        <w:gridCol w:w="1858"/>
+        <w:gridCol w:w="4669"/>
+        <w:gridCol w:w="2630"/>
       </w:tblGrid>
       <w:tr>
         <w:trPr>
@@ -4537,6 +4836,21 @@
               <w:t>[FRA][UCCN][</w:t>
             </w:r>
             <w:r>
+              <w:t xml:space="preserve"> 1.</w:t>
+            </w:r>
+            <w:r>
+              <w:t>2</w:t>
+            </w:r>
+            <w:r>
+              <w:t>.</w:t>
+            </w:r>
+            <w:r>
+              <w:t>2</w:t>
+            </w:r>
+            <w:r>
+              <w:t>.</w:t>
+            </w:r>
+            <w:r>
               <w:t>10</w:t>
             </w:r>
             <w:r>
@@ -4605,16 +4919,22 @@
               <w:cnfStyle w:val="000000100000" w:firstRow="0" w:lastRow="0" w:firstColumn="0" w:lastColumn="0" w:oddVBand="0" w:evenVBand="0" w:oddHBand="1" w:evenHBand="0" w:firstRowFirstColumn="0" w:firstRowLastColumn="0" w:lastRowFirstColumn="0" w:lastRowLastColumn="0"/>
             </w:pPr>
             <w:r>
-              <w:t>Tham chiếu: [1]</w:t>
-            </w:r>
-            <w:r>
-              <w:t xml:space="preserve"> [HT</w:t>
+              <w:t xml:space="preserve">Tham chiếu: </w:t>
+            </w:r>
+            <w:r>
+              <w:t>[KS-1</w:t>
+            </w:r>
+            <w:r>
+              <w:t>]</w:t>
+            </w:r>
+            <w:r>
+              <w:t xml:space="preserve"> [BRS][HT</w:t>
             </w:r>
             <w:r>
               <w:t>UC</w:t>
             </w:r>
             <w:r>
-              <w:t>NV-1]</w:t>
+              <w:t>NV][1.2.2]</w:t>
             </w:r>
           </w:p>
         </w:tc>
@@ -4633,7 +4953,6 @@
               <w:pStyle w:val="MyTable1"/>
             </w:pPr>
             <w:r>
-              <w:lastRenderedPageBreak/>
               <w:t>Mô tả</w:t>
             </w:r>
           </w:p>
@@ -4832,6 +5151,7 @@
         </w:numPr>
       </w:pPr>
       <w:r>
+        <w:lastRenderedPageBreak/>
         <w:tab/>
       </w:r>
       <w:r>
@@ -4886,9 +5206,9 @@
         <w:tblLook w:val="04A0" w:firstRow="1" w:lastRow="0" w:firstColumn="1" w:lastColumn="0" w:noHBand="0" w:noVBand="1"/>
       </w:tblPr>
       <w:tblGrid>
-        <w:gridCol w:w="1867"/>
-        <w:gridCol w:w="4703"/>
-        <w:gridCol w:w="2587"/>
+        <w:gridCol w:w="1858"/>
+        <w:gridCol w:w="4669"/>
+        <w:gridCol w:w="2630"/>
       </w:tblGrid>
       <w:tr>
         <w:trPr>
@@ -4962,10 +5282,22 @@
               <w:t>[FRA][UCCN][</w:t>
             </w:r>
             <w:r>
-              <w:t>11</w:t>
-            </w:r>
-            <w:r>
-              <w:t>]</w:t>
+              <w:t xml:space="preserve"> 1.</w:t>
+            </w:r>
+            <w:r>
+              <w:t>2</w:t>
+            </w:r>
+            <w:r>
+              <w:t>.</w:t>
+            </w:r>
+            <w:r>
+              <w:t>2</w:t>
+            </w:r>
+            <w:r>
+              <w:t>.</w:t>
+            </w:r>
+            <w:r>
+              <w:t>11]</w:t>
             </w:r>
           </w:p>
         </w:tc>
@@ -5030,16 +5362,22 @@
               <w:cnfStyle w:val="000000100000" w:firstRow="0" w:lastRow="0" w:firstColumn="0" w:lastColumn="0" w:oddVBand="0" w:evenVBand="0" w:oddHBand="1" w:evenHBand="0" w:firstRowFirstColumn="0" w:firstRowLastColumn="0" w:lastRowFirstColumn="0" w:lastRowLastColumn="0"/>
             </w:pPr>
             <w:r>
-              <w:t>Tham chiếu: [1]</w:t>
-            </w:r>
-            <w:r>
-              <w:t xml:space="preserve"> [HT</w:t>
+              <w:t xml:space="preserve">Tham chiếu: </w:t>
+            </w:r>
+            <w:r>
+              <w:t>[KS-1</w:t>
+            </w:r>
+            <w:r>
+              <w:t>]</w:t>
+            </w:r>
+            <w:r>
+              <w:t xml:space="preserve"> [BRS][HT</w:t>
             </w:r>
             <w:r>
               <w:t>UC</w:t>
             </w:r>
             <w:r>
-              <w:t>NV-1]</w:t>
+              <w:t>NV][1.2.2]</w:t>
             </w:r>
           </w:p>
         </w:tc>
@@ -5278,9 +5616,9 @@
         <w:tblLook w:val="04A0" w:firstRow="1" w:lastRow="0" w:firstColumn="1" w:lastColumn="0" w:noHBand="0" w:noVBand="1"/>
       </w:tblPr>
       <w:tblGrid>
-        <w:gridCol w:w="1867"/>
-        <w:gridCol w:w="4703"/>
-        <w:gridCol w:w="2587"/>
+        <w:gridCol w:w="1858"/>
+        <w:gridCol w:w="4669"/>
+        <w:gridCol w:w="2630"/>
       </w:tblGrid>
       <w:tr>
         <w:trPr>
@@ -5354,10 +5692,22 @@
               <w:t>[FRA][UCCN][</w:t>
             </w:r>
             <w:r>
-              <w:t>12</w:t>
-            </w:r>
-            <w:r>
-              <w:t>]</w:t>
+              <w:t xml:space="preserve"> 1.</w:t>
+            </w:r>
+            <w:r>
+              <w:t>2</w:t>
+            </w:r>
+            <w:r>
+              <w:t>.</w:t>
+            </w:r>
+            <w:r>
+              <w:t>2</w:t>
+            </w:r>
+            <w:r>
+              <w:t>.</w:t>
+            </w:r>
+            <w:r>
+              <w:t>12]</w:t>
             </w:r>
           </w:p>
         </w:tc>
@@ -5422,16 +5772,22 @@
               <w:cnfStyle w:val="000000100000" w:firstRow="0" w:lastRow="0" w:firstColumn="0" w:lastColumn="0" w:oddVBand="0" w:evenVBand="0" w:oddHBand="1" w:evenHBand="0" w:firstRowFirstColumn="0" w:firstRowLastColumn="0" w:lastRowFirstColumn="0" w:lastRowLastColumn="0"/>
             </w:pPr>
             <w:r>
-              <w:t>Tham chiếu: [1]</w:t>
-            </w:r>
-            <w:r>
-              <w:t xml:space="preserve"> [HT</w:t>
+              <w:t xml:space="preserve">Tham chiếu: </w:t>
+            </w:r>
+            <w:r>
+              <w:t>[KS-1</w:t>
+            </w:r>
+            <w:r>
+              <w:t>]</w:t>
+            </w:r>
+            <w:r>
+              <w:t xml:space="preserve"> [BRS][HT</w:t>
             </w:r>
             <w:r>
               <w:t>UC</w:t>
             </w:r>
             <w:r>
-              <w:t>NV-1]</w:t>
+              <w:t>NV][1.2.2]</w:t>
             </w:r>
           </w:p>
         </w:tc>
@@ -5565,7 +5921,6 @@
               <w:rPr>
                 <w:b w:val="0"/>
               </w:rPr>
-              <w:lastRenderedPageBreak/>
               <w:t>3. Nhân viên nhấn vào nút xác định hủy vé</w:t>
             </w:r>
           </w:p>
@@ -5601,7 +5956,6 @@
               <w:pStyle w:val="MyTable1"/>
             </w:pPr>
             <w:r>
-              <w:lastRenderedPageBreak/>
               <w:t>Dòng thay thế</w:t>
             </w:r>
           </w:p>
@@ -5688,13 +6042,11 @@
           <w:numId w:val="0"/>
         </w:numPr>
       </w:pPr>
-    </w:p>
-    <w:p>
-      <w:pPr>
-        <w:pStyle w:val="TuNormal"/>
-      </w:pPr>
       <w:r>
-        <w:t>Sơ đồ class diagram</w:t>
+        <w:tab/>
+      </w:r>
+      <w:r>
+        <w:tab/>
       </w:r>
     </w:p>
     <w:p>
@@ -5704,22 +6056,54 @@
           <w:ilvl w:val="0"/>
           <w:numId w:val="0"/>
         </w:numPr>
-        <w:ind w:left="720"/>
+      </w:pPr>
+    </w:p>
+    <w:p>
+      <w:pPr>
+        <w:pStyle w:val="TuNormal"/>
+        <w:numPr>
+          <w:ilvl w:val="0"/>
+          <w:numId w:val="0"/>
+        </w:numPr>
+      </w:pPr>
+      <w:bookmarkStart w:id="0" w:name="_GoBack"/>
+      <w:bookmarkEnd w:id="0"/>
+    </w:p>
+    <w:p>
+      <w:pPr>
+        <w:pStyle w:val="TuStyle-Title1"/>
+        <w:numPr>
+          <w:ilvl w:val="0"/>
+          <w:numId w:val="27"/>
+        </w:numPr>
+      </w:pPr>
+      <w:r>
+        <w:lastRenderedPageBreak/>
+        <w:t>Phân tích dữ liệu</w:t>
+      </w:r>
+    </w:p>
+    <w:p>
+      <w:pPr>
+        <w:pStyle w:val="TuNormal"/>
+        <w:numPr>
+          <w:ilvl w:val="1"/>
+          <w:numId w:val="31"/>
+        </w:numPr>
       </w:pPr>
       <w:r>
         <w:rPr>
           <w:noProof/>
         </w:rPr>
         <w:drawing>
-          <wp:anchor distT="0" distB="0" distL="114300" distR="114300" simplePos="0" relativeHeight="251656704" behindDoc="1" locked="0" layoutInCell="1" allowOverlap="1">
+          <wp:anchor distT="0" distB="0" distL="114300" distR="114300" simplePos="0" relativeHeight="251658240" behindDoc="1" locked="0" layoutInCell="1" allowOverlap="1" wp14:anchorId="2A6AB863" wp14:editId="5B308268">
             <wp:simplePos x="0" y="0"/>
             <wp:positionH relativeFrom="column">
-              <wp:posOffset>-571500</wp:posOffset>
+              <wp:posOffset>-600075</wp:posOffset>
             </wp:positionH>
             <wp:positionV relativeFrom="paragraph">
-              <wp:posOffset>162560</wp:posOffset>
+              <wp:posOffset>334010</wp:posOffset>
             </wp:positionV>
-            <wp:extent cx="7132887" cy="3686175"/>
+            <wp:extent cx="7132320" cy="4305300"/>
             <wp:effectExtent l="0" t="0" r="0" b="0"/>
             <wp:wrapNone/>
             <wp:docPr id="5" name="Picture 5"/>
@@ -5736,7 +6120,7 @@
                     </pic:cNvPicPr>
                   </pic:nvPicPr>
                   <pic:blipFill>
-                    <a:blip r:embed="rId9">
+                    <a:blip r:embed="rId10">
                       <a:extLst>
                         <a:ext uri="{28A0092B-C50C-407E-A947-70E740481C1C}">
                           <a14:useLocalDpi xmlns:a14="http://schemas.microsoft.com/office/drawing/2010/main" val="0"/>
@@ -5751,7 +6135,7 @@
                   <pic:spPr bwMode="auto">
                     <a:xfrm>
                       <a:off x="0" y="0"/>
-                      <a:ext cx="7161568" cy="3700997"/>
+                      <a:ext cx="7132320" cy="4305300"/>
                     </a:xfrm>
                     <a:prstGeom prst="rect">
                       <a:avLst/>
@@ -5773,6 +6157,33 @@
           </wp:anchor>
         </w:drawing>
       </w:r>
+      <w:r>
+        <w:t>Sơ đồ class diagram</w:t>
+      </w:r>
+      <w:r>
+        <w:t xml:space="preserve"> quy trình đặt vé của khách hàng</w:t>
+      </w:r>
+    </w:p>
+    <w:p>
+      <w:pPr>
+        <w:ind w:left="0" w:firstLine="0"/>
+        <w:rPr>
+          <w:rFonts w:ascii="Times New Roman" w:hAnsi="Times New Roman" w:cs="Times New Roman"/>
+          <w:color w:val="000000"/>
+          <w:sz w:val="26"/>
+          <w:szCs w:val="26"/>
+          <w14:textFill>
+            <w14:solidFill>
+              <w14:srgbClr w14:val="000000">
+                <w14:lumMod w14:val="50000"/>
+              </w14:srgbClr>
+            </w14:solidFill>
+          </w14:textFill>
+        </w:rPr>
+      </w:pPr>
+      <w:r>
+        <w:br w:type="page"/>
+      </w:r>
     </w:p>
     <w:sectPr>
       <w:pgSz w:w="12240" w:h="15840"/>
@@ -5788,7 +6199,7 @@
 
 <file path=word/numbering.xml><?xml version="1.0" encoding="utf-8"?>
 <w:numbering xmlns:wpc="http://schemas.microsoft.com/office/word/2010/wordprocessingCanvas" xmlns:mc="http://schemas.openxmlformats.org/markup-compatibility/2006" xmlns:o="urn:schemas-microsoft-com:office:office" xmlns:r="http://schemas.openxmlformats.org/officeDocument/2006/relationships" xmlns:m="http://schemas.openxmlformats.org/officeDocument/2006/math" xmlns:v="urn:schemas-microsoft-com:vml" xmlns:wp14="http://schemas.microsoft.com/office/word/2010/wordprocessingDrawing" xmlns:wp="http://schemas.openxmlformats.org/drawingml/2006/wordprocessingDrawing" xmlns:w10="urn:schemas-microsoft-com:office:word" xmlns:w="http://schemas.openxmlformats.org/wordprocessingml/2006/main" xmlns:w14="http://schemas.microsoft.com/office/word/2010/wordml" xmlns:w15="http://schemas.microsoft.com/office/word/2012/wordml" xmlns:wpg="http://schemas.microsoft.com/office/word/2010/wordprocessingGroup" xmlns:wpi="http://schemas.microsoft.com/office/word/2010/wordprocessingInk" xmlns:wne="http://schemas.microsoft.com/office/word/2006/wordml" xmlns:wps="http://schemas.microsoft.com/office/word/2010/wordprocessingShape" mc:Ignorable="w14 w15 wp14">
-  <w:abstractNum w:abstractNumId="0" w15:restartNumberingAfterBreak="0">
+  <w:abstractNum w:abstractNumId="0">
     <w:nsid w:val="03A213BE"/>
     <w:multiLevelType w:val="hybridMultilevel"/>
     <w:tmpl w:val="4B6028DC"/>
@@ -5900,7 +6311,7 @@
       </w:rPr>
     </w:lvl>
   </w:abstractNum>
-  <w:abstractNum w:abstractNumId="1" w15:restartNumberingAfterBreak="0">
+  <w:abstractNum w:abstractNumId="1">
     <w:nsid w:val="06257071"/>
     <w:multiLevelType w:val="multilevel"/>
     <w:tmpl w:val="DFCAEAFE"/>
@@ -5996,7 +6407,7 @@
       </w:pPr>
     </w:lvl>
   </w:abstractNum>
-  <w:abstractNum w:abstractNumId="2" w15:restartNumberingAfterBreak="0">
+  <w:abstractNum w:abstractNumId="2">
     <w:nsid w:val="094F5771"/>
     <w:multiLevelType w:val="hybridMultilevel"/>
     <w:tmpl w:val="E0C6C794"/>
@@ -6110,7 +6521,7 @@
       </w:rPr>
     </w:lvl>
   </w:abstractNum>
-  <w:abstractNum w:abstractNumId="3" w15:restartNumberingAfterBreak="0">
+  <w:abstractNum w:abstractNumId="3">
     <w:nsid w:val="196D1671"/>
     <w:multiLevelType w:val="multilevel"/>
     <w:tmpl w:val="42AE90D6"/>
@@ -6225,7 +6636,7 @@
       </w:rPr>
     </w:lvl>
   </w:abstractNum>
-  <w:abstractNum w:abstractNumId="4" w15:restartNumberingAfterBreak="0">
+  <w:abstractNum w:abstractNumId="4">
     <w:nsid w:val="289B7C1E"/>
     <w:multiLevelType w:val="multilevel"/>
     <w:tmpl w:val="AB3807E0"/>
@@ -6316,7 +6727,7 @@
       </w:pPr>
     </w:lvl>
   </w:abstractNum>
-  <w:abstractNum w:abstractNumId="5" w15:restartNumberingAfterBreak="0">
+  <w:abstractNum w:abstractNumId="5">
     <w:nsid w:val="2BAB6EE8"/>
     <w:multiLevelType w:val="multilevel"/>
     <w:tmpl w:val="C7C2FA44"/>
@@ -6434,7 +6845,7 @@
       </w:rPr>
     </w:lvl>
   </w:abstractNum>
-  <w:abstractNum w:abstractNumId="6" w15:restartNumberingAfterBreak="0">
+  <w:abstractNum w:abstractNumId="6">
     <w:nsid w:val="2BC26A9A"/>
     <w:multiLevelType w:val="hybridMultilevel"/>
     <w:tmpl w:val="EA123DB6"/>
@@ -6523,13 +6934,13 @@
       </w:pPr>
     </w:lvl>
   </w:abstractNum>
-  <w:abstractNum w:abstractNumId="7" w15:restartNumberingAfterBreak="0">
+  <w:abstractNum w:abstractNumId="7">
     <w:nsid w:val="40B05AC8"/>
     <w:multiLevelType w:val="multilevel"/>
     <w:tmpl w:val="AB3807E0"/>
     <w:numStyleLink w:val="Style1"/>
   </w:abstractNum>
-  <w:abstractNum w:abstractNumId="8" w15:restartNumberingAfterBreak="0">
+  <w:abstractNum w:abstractNumId="8">
     <w:nsid w:val="42446019"/>
     <w:multiLevelType w:val="multilevel"/>
     <w:tmpl w:val="0409001D"/>
@@ -6615,7 +7026,7 @@
       </w:pPr>
     </w:lvl>
   </w:abstractNum>
-  <w:abstractNum w:abstractNumId="9" w15:restartNumberingAfterBreak="0">
+  <w:abstractNum w:abstractNumId="9">
     <w:nsid w:val="49B86981"/>
     <w:multiLevelType w:val="hybridMultilevel"/>
     <w:tmpl w:val="96048834"/>
@@ -6701,7 +7112,7 @@
       </w:pPr>
     </w:lvl>
   </w:abstractNum>
-  <w:abstractNum w:abstractNumId="10" w15:restartNumberingAfterBreak="0">
+  <w:abstractNum w:abstractNumId="10">
     <w:nsid w:val="5EED0622"/>
     <w:multiLevelType w:val="multilevel"/>
     <w:tmpl w:val="0409001F"/>
@@ -6787,7 +7198,7 @@
       </w:pPr>
     </w:lvl>
   </w:abstractNum>
-  <w:abstractNum w:abstractNumId="11" w15:restartNumberingAfterBreak="0">
+  <w:abstractNum w:abstractNumId="11">
     <w:nsid w:val="6C6C3D93"/>
     <w:multiLevelType w:val="hybridMultilevel"/>
     <w:tmpl w:val="D608837A"/>
@@ -6873,7 +7284,7 @@
       </w:pPr>
     </w:lvl>
   </w:abstractNum>
-  <w:abstractNum w:abstractNumId="12" w15:restartNumberingAfterBreak="0">
+  <w:abstractNum w:abstractNumId="12">
     <w:nsid w:val="75EA5132"/>
     <w:multiLevelType w:val="multilevel"/>
     <w:tmpl w:val="750495F2"/>
@@ -6987,7 +7398,7 @@
       </w:rPr>
     </w:lvl>
   </w:abstractNum>
-  <w:abstractNum w:abstractNumId="13" w15:restartNumberingAfterBreak="0">
+  <w:abstractNum w:abstractNumId="13">
     <w:nsid w:val="77071EE0"/>
     <w:multiLevelType w:val="hybridMultilevel"/>
     <w:tmpl w:val="B1440E4C"/>
@@ -7073,7 +7484,7 @@
       </w:pPr>
     </w:lvl>
   </w:abstractNum>
-  <w:abstractNum w:abstractNumId="14" w15:restartNumberingAfterBreak="0">
+  <w:abstractNum w:abstractNumId="14">
     <w:nsid w:val="7CCA2CCB"/>
     <w:multiLevelType w:val="multilevel"/>
     <w:tmpl w:val="AB3807E0"/>
@@ -8006,27 +8417,9 @@
   </w:num>
   <w:num w:numId="24">
     <w:abstractNumId w:val="5"/>
-    <w:lvlOverride w:ilvl="0"/>
-    <w:lvlOverride w:ilvl="1"/>
-    <w:lvlOverride w:ilvl="2"/>
-    <w:lvlOverride w:ilvl="3"/>
-    <w:lvlOverride w:ilvl="4"/>
-    <w:lvlOverride w:ilvl="5"/>
-    <w:lvlOverride w:ilvl="6"/>
-    <w:lvlOverride w:ilvl="7"/>
-    <w:lvlOverride w:ilvl="8"/>
   </w:num>
   <w:num w:numId="25">
     <w:abstractNumId w:val="5"/>
-    <w:lvlOverride w:ilvl="0"/>
-    <w:lvlOverride w:ilvl="1"/>
-    <w:lvlOverride w:ilvl="2"/>
-    <w:lvlOverride w:ilvl="3"/>
-    <w:lvlOverride w:ilvl="4"/>
-    <w:lvlOverride w:ilvl="5"/>
-    <w:lvlOverride w:ilvl="6"/>
-    <w:lvlOverride w:ilvl="7"/>
-    <w:lvlOverride w:ilvl="8"/>
   </w:num>
   <w:num w:numId="26">
     <w:abstractNumId w:val="5"/>
@@ -8072,27 +8465,21 @@
   </w:num>
   <w:num w:numId="28">
     <w:abstractNumId w:val="5"/>
-    <w:lvlOverride w:ilvl="0"/>
-    <w:lvlOverride w:ilvl="1"/>
-    <w:lvlOverride w:ilvl="2"/>
-    <w:lvlOverride w:ilvl="3"/>
-    <w:lvlOverride w:ilvl="4"/>
-    <w:lvlOverride w:ilvl="5"/>
-    <w:lvlOverride w:ilvl="6"/>
-    <w:lvlOverride w:ilvl="7"/>
-    <w:lvlOverride w:ilvl="8"/>
   </w:num>
   <w:num w:numId="29">
     <w:abstractNumId w:val="5"/>
-    <w:lvlOverride w:ilvl="0"/>
-    <w:lvlOverride w:ilvl="1"/>
-    <w:lvlOverride w:ilvl="2"/>
-    <w:lvlOverride w:ilvl="3"/>
-    <w:lvlOverride w:ilvl="4"/>
-    <w:lvlOverride w:ilvl="5"/>
-    <w:lvlOverride w:ilvl="6"/>
-    <w:lvlOverride w:ilvl="7"/>
-    <w:lvlOverride w:ilvl="8"/>
+  </w:num>
+  <w:num w:numId="30">
+    <w:abstractNumId w:val="5"/>
+  </w:num>
+  <w:num w:numId="31">
+    <w:abstractNumId w:val="5"/>
+    <w:lvlOverride w:ilvl="0">
+      <w:startOverride w:val="4"/>
+    </w:lvlOverride>
+    <w:lvlOverride w:ilvl="1">
+      <w:startOverride w:val="1"/>
+    </w:lvlOverride>
   </w:num>
 </w:numbering>
 </file>
@@ -8979,6 +9366,7 @@
       <w:spacing w:before="0" w:after="0" w:line="240" w:lineRule="auto"/>
     </w:pPr>
     <w:tblPr>
+      <w:tblInd w:w="0" w:type="dxa"/>
       <w:tblBorders>
         <w:top w:val="single" w:sz="4" w:space="0" w:color="auto"/>
         <w:left w:val="single" w:sz="4" w:space="0" w:color="auto"/>
@@ -8987,6 +9375,12 @@
         <w:insideH w:val="single" w:sz="4" w:space="0" w:color="auto"/>
         <w:insideV w:val="single" w:sz="4" w:space="0" w:color="auto"/>
       </w:tblBorders>
+      <w:tblCellMar>
+        <w:top w:w="0" w:type="dxa"/>
+        <w:left w:w="108" w:type="dxa"/>
+        <w:bottom w:w="0" w:type="dxa"/>
+        <w:right w:w="108" w:type="dxa"/>
+      </w:tblCellMar>
     </w:tblPr>
   </w:style>
   <w:style w:type="character" w:customStyle="1" w:styleId="ParagrapChar">
@@ -9583,6 +9977,7 @@
     <w:tblPr>
       <w:tblStyleRowBandSize w:val="1"/>
       <w:tblStyleColBandSize w:val="1"/>
+      <w:tblInd w:w="0" w:type="dxa"/>
       <w:tblBorders>
         <w:top w:val="single" w:sz="4" w:space="0" w:color="BFBFBF" w:themeColor="background1" w:themeShade="BF"/>
         <w:left w:val="single" w:sz="4" w:space="0" w:color="BFBFBF" w:themeColor="background1" w:themeShade="BF"/>
@@ -9591,6 +9986,12 @@
         <w:insideH w:val="single" w:sz="4" w:space="0" w:color="BFBFBF" w:themeColor="background1" w:themeShade="BF"/>
         <w:insideV w:val="single" w:sz="4" w:space="0" w:color="BFBFBF" w:themeColor="background1" w:themeShade="BF"/>
       </w:tblBorders>
+      <w:tblCellMar>
+        <w:top w:w="0" w:type="dxa"/>
+        <w:left w:w="108" w:type="dxa"/>
+        <w:bottom w:w="0" w:type="dxa"/>
+        <w:right w:w="108" w:type="dxa"/>
+      </w:tblCellMar>
     </w:tblPr>
     <w:tblStylePr w:type="firstRow">
       <w:rPr>
@@ -9968,7 +10369,7 @@
 </file>
 
 <file path=customXml/itemProps2.xml><?xml version="1.0" encoding="utf-8"?>
-<ds:datastoreItem xmlns:ds="http://schemas.openxmlformats.org/officeDocument/2006/customXml" ds:itemID="{6B3464B4-8A06-4656-8BE8-D8BA15E7D799}">
+<ds:datastoreItem xmlns:ds="http://schemas.openxmlformats.org/officeDocument/2006/customXml" ds:itemID="{B017C832-0F9E-476E-8748-1D55165DD6A2}">
   <ds:schemaRefs>
     <ds:schemaRef ds:uri="http://schemas.openxmlformats.org/officeDocument/2006/bibliography"/>
   </ds:schemaRefs>

</xml_diff>

<commit_message>
Update phần tổng hợp - quá trình đặt vé khách hàng
</commit_message>
<xml_diff>
--- a/Team01/[FRA][Tomorrow][Quản lý quá trình đặt vé của khách hàng][1].docx
+++ b/Team01/[FRA][Tomorrow][Quản lý quá trình đặt vé của khách hàng][1].docx
@@ -1022,14 +1022,27 @@
       <w:r>
         <w:t xml:space="preserve">Hình </w:t>
       </w:r>
-      <w:fldSimple w:instr=" SEQ Hình_ \* ARABIC ">
-        <w:r>
-          <w:rPr>
-            <w:noProof/>
-          </w:rPr>
-          <w:t>2</w:t>
-        </w:r>
-      </w:fldSimple>
+      <w:r>
+        <w:fldChar w:fldCharType="begin"/>
+      </w:r>
+      <w:r>
+        <w:instrText xml:space="preserve"> SEQ Hình_ \* ARABIC </w:instrText>
+      </w:r>
+      <w:r>
+        <w:fldChar w:fldCharType="separate"/>
+      </w:r>
+      <w:r>
+        <w:rPr>
+          <w:noProof/>
+        </w:rPr>
+        <w:t>2</w:t>
+      </w:r>
+      <w:r>
+        <w:rPr>
+          <w:noProof/>
+        </w:rPr>
+        <w:fldChar w:fldCharType="end"/>
+      </w:r>
       <w:r>
         <w:rPr>
           <w:noProof/>
@@ -1084,9 +1097,9 @@
         <w:tblLook w:val="04A0" w:firstRow="1" w:lastRow="0" w:firstColumn="1" w:lastColumn="0" w:noHBand="0" w:noVBand="1"/>
       </w:tblPr>
       <w:tblGrid>
-        <w:gridCol w:w="1867"/>
-        <w:gridCol w:w="4703"/>
-        <w:gridCol w:w="2587"/>
+        <w:gridCol w:w="1857"/>
+        <w:gridCol w:w="4670"/>
+        <w:gridCol w:w="2630"/>
       </w:tblGrid>
       <w:tr>
         <w:trPr>
@@ -1237,17 +1250,25 @@
               <w:cnfStyle w:val="000000100000" w:firstRow="0" w:lastRow="0" w:firstColumn="0" w:lastColumn="0" w:oddVBand="0" w:evenVBand="0" w:oddHBand="1" w:evenHBand="0" w:firstRowFirstColumn="0" w:firstRowLastColumn="0" w:lastRowFirstColumn="0" w:lastRowLastColumn="0"/>
             </w:pPr>
             <w:r>
-              <w:t>Tham chiếu: [1]</w:t>
-            </w:r>
-            <w:r>
-              <w:t xml:space="preserve"> [HT</w:t>
+              <w:t xml:space="preserve">Tham chiếu: </w:t>
+            </w:r>
+            <w:r>
+              <w:t>[KS-1</w:t>
+            </w:r>
+            <w:r>
+              <w:t>]</w:t>
+            </w:r>
+            <w:r>
+              <w:t xml:space="preserve"> [BRS][HT</w:t>
             </w:r>
             <w:r>
               <w:t>UC</w:t>
             </w:r>
             <w:r>
-              <w:t>NV-1]</w:t>
-            </w:r>
+              <w:t>NV][1.2.1]</w:t>
+            </w:r>
+            <w:bookmarkStart w:id="0" w:name="_GoBack"/>
+            <w:bookmarkEnd w:id="0"/>
           </w:p>
         </w:tc>
       </w:tr>
@@ -1588,9 +1609,9 @@
         <w:tblLook w:val="04A0" w:firstRow="1" w:lastRow="0" w:firstColumn="1" w:lastColumn="0" w:noHBand="0" w:noVBand="1"/>
       </w:tblPr>
       <w:tblGrid>
-        <w:gridCol w:w="1867"/>
-        <w:gridCol w:w="4703"/>
-        <w:gridCol w:w="2587"/>
+        <w:gridCol w:w="1858"/>
+        <w:gridCol w:w="4669"/>
+        <w:gridCol w:w="2630"/>
       </w:tblGrid>
       <w:tr>
         <w:trPr>
@@ -1738,16 +1759,22 @@
               <w:cnfStyle w:val="000000100000" w:firstRow="0" w:lastRow="0" w:firstColumn="0" w:lastColumn="0" w:oddVBand="0" w:evenVBand="0" w:oddHBand="1" w:evenHBand="0" w:firstRowFirstColumn="0" w:firstRowLastColumn="0" w:lastRowFirstColumn="0" w:lastRowLastColumn="0"/>
             </w:pPr>
             <w:r>
-              <w:t>Tham chiếu: [1]</w:t>
-            </w:r>
-            <w:r>
-              <w:t xml:space="preserve"> [HT</w:t>
+              <w:t xml:space="preserve">Tham chiếu: </w:t>
+            </w:r>
+            <w:r>
+              <w:t>[KS-1</w:t>
+            </w:r>
+            <w:r>
+              <w:t>]</w:t>
+            </w:r>
+            <w:r>
+              <w:t xml:space="preserve"> [BRS][HT</w:t>
             </w:r>
             <w:r>
               <w:t>UC</w:t>
             </w:r>
             <w:r>
-              <w:t>NV-1]</w:t>
+              <w:t>NV][1.2.1]</w:t>
             </w:r>
           </w:p>
         </w:tc>
@@ -2252,8 +2279,16 @@
               <w:rPr>
                 <w:b w:val="0"/>
               </w:rPr>
-              <w:t xml:space="preserve"> nhập vào thông tin đăng ký tài khoản như username, password, tên, số điện thoại,…</w:t>
-            </w:r>
+              <w:t xml:space="preserve"> nhập vào thông tin đăng ký tài khoản như username, password, tên, số điện thoại</w:t>
+            </w:r>
+            <w:proofErr w:type="gramStart"/>
+            <w:r>
+              <w:rPr>
+                <w:b w:val="0"/>
+              </w:rPr>
+              <w:t>,…</w:t>
+            </w:r>
+            <w:proofErr w:type="gramEnd"/>
           </w:p>
           <w:p>
             <w:pPr>
@@ -2691,12 +2726,14 @@
               </w:rPr>
               <w:t>bến đi, bến đến, thời gian đi, số ghế</w:t>
             </w:r>
+            <w:proofErr w:type="gramStart"/>
             <w:r>
               <w:rPr>
                 <w:b w:val="0"/>
               </w:rPr>
               <w:t>,…</w:t>
             </w:r>
+            <w:proofErr w:type="gramEnd"/>
           </w:p>
           <w:p>
             <w:pPr>
@@ -3073,8 +3110,16 @@
               <w:rPr>
                 <w:b w:val="0"/>
               </w:rPr>
-              <w:t>lấy thông tin khách hàng cung cấp như ngày đi, thời gian, số ghế, tuyến xe,…</w:t>
-            </w:r>
+              <w:t>lấy thông tin khách hàng cung cấp như ngày đi, thời gian, số ghế, tuyến xe</w:t>
+            </w:r>
+            <w:proofErr w:type="gramStart"/>
+            <w:r>
+              <w:rPr>
+                <w:b w:val="0"/>
+              </w:rPr>
+              <w:t>,…</w:t>
+            </w:r>
+            <w:proofErr w:type="gramEnd"/>
           </w:p>
           <w:p>
             <w:pPr>
@@ -3593,7 +3638,15 @@
         <w:tab/>
       </w:r>
       <w:r>
-        <w:t>Use case Nhắc nhở khách hàng trước khi xe chạy</w:t>
+        <w:t xml:space="preserve">Use case Nhắc nhở khách hàng trước khi </w:t>
+      </w:r>
+      <w:proofErr w:type="gramStart"/>
+      <w:r>
+        <w:t>xe</w:t>
+      </w:r>
+      <w:proofErr w:type="gramEnd"/>
+      <w:r>
+        <w:t xml:space="preserve"> chạy</w:t>
       </w:r>
     </w:p>
     <w:tbl>
@@ -4636,8 +4689,16 @@
               <w:rPr>
                 <w:b w:val="0"/>
               </w:rPr>
-              <w:t>2. Khách hàng điền thông tin thanh toán trực tiếp như số thẻ, số cvv,…</w:t>
-            </w:r>
+              <w:t>2. Khách hàng điền thông tin thanh toán trực tiếp như số thẻ, số cvv</w:t>
+            </w:r>
+            <w:proofErr w:type="gramStart"/>
+            <w:r>
+              <w:rPr>
+                <w:b w:val="0"/>
+              </w:rPr>
+              <w:t>,…</w:t>
+            </w:r>
+            <w:proofErr w:type="gramEnd"/>
           </w:p>
           <w:p>
             <w:pPr>
@@ -6066,8 +6127,6 @@
           <w:numId w:val="0"/>
         </w:numPr>
       </w:pPr>
-      <w:bookmarkStart w:id="0" w:name="_GoBack"/>
-      <w:bookmarkEnd w:id="0"/>
     </w:p>
     <w:p>
       <w:pPr>
@@ -10369,7 +10428,7 @@
 </file>
 
 <file path=customXml/itemProps2.xml><?xml version="1.0" encoding="utf-8"?>
-<ds:datastoreItem xmlns:ds="http://schemas.openxmlformats.org/officeDocument/2006/customXml" ds:itemID="{B017C832-0F9E-476E-8748-1D55165DD6A2}">
+<ds:datastoreItem xmlns:ds="http://schemas.openxmlformats.org/officeDocument/2006/customXml" ds:itemID="{AF47F06A-8255-481E-A99E-BECBE2D2E2EF}">
   <ds:schemaRefs>
     <ds:schemaRef ds:uri="http://schemas.openxmlformats.org/officeDocument/2006/bibliography"/>
   </ds:schemaRefs>

</xml_diff>